<commit_message>
arquivos de instrução de compilação e execução e alterações do Word para refletir essas mudanças Pequenas correções nas mensagens geradas
</commit_message>
<xml_diff>
--- a/EP1/Relatório LSO.docx
+++ b/EP1/Relatório LSO.docx
@@ -240,7 +240,10 @@
         </w:rPr>
       </w:pPr>
       <w:r>
-        <w:rPr/>
+        <w:rPr>
+          <w:rFonts w:cs="Times New Roman" w:ascii="Times New Roman" w:hAnsi="Times New Roman"/>
+          <w:sz w:val="24"/>
+        </w:rPr>
       </w:r>
     </w:p>
     <w:p>
@@ -370,7 +373,10 @@
         </w:rPr>
       </w:pPr>
       <w:r>
-        <w:rPr/>
+        <w:rPr>
+          <w:rFonts w:cs="Times New Roman" w:ascii="Times New Roman" w:hAnsi="Times New Roman"/>
+          <w:sz w:val="24"/>
+        </w:rPr>
       </w:r>
     </w:p>
     <w:p>
@@ -507,7 +513,10 @@
         </w:rPr>
       </w:pPr>
       <w:r>
-        <w:rPr/>
+        <w:rPr>
+          <w:rFonts w:cs="Times New Roman" w:ascii="Times New Roman" w:hAnsi="Times New Roman"/>
+          <w:sz w:val="24"/>
+        </w:rPr>
       </w:r>
     </w:p>
     <w:p>
@@ -580,10 +589,7 @@
     <w:p>
       <w:pPr>
         <w:pStyle w:val="Normal"/>
-        <w:rPr>
-          <w:rFonts w:ascii="Times New Roman" w:hAnsi="Times New Roman" w:cs="Times New Roman"/>
-          <w:sz w:val="24"/>
-        </w:rPr>
+        <w:rPr/>
       </w:pPr>
       <w:r>
         <w:rPr>
@@ -596,6 +602,19 @@
     <w:p>
       <w:pPr>
         <w:pStyle w:val="Normal"/>
+        <w:rPr/>
+      </w:pPr>
+      <w:r>
+        <w:rPr>
+          <w:rFonts w:cs="Times New Roman" w:ascii="Times New Roman" w:hAnsi="Times New Roman"/>
+          <w:sz w:val="24"/>
+        </w:rPr>
+        <w:t>Esse programa é responsável por gerar o arquivo de saída do sistema.</w:t>
+      </w:r>
+    </w:p>
+    <w:p>
+      <w:pPr>
+        <w:pStyle w:val="Normal"/>
         <w:rPr>
           <w:rFonts w:ascii="Times New Roman" w:hAnsi="Times New Roman" w:cs="Times New Roman"/>
           <w:b/>
@@ -615,10 +634,7 @@
     <w:p>
       <w:pPr>
         <w:pStyle w:val="Normal"/>
-        <w:rPr>
-          <w:rFonts w:ascii="Times New Roman" w:hAnsi="Times New Roman" w:cs="Times New Roman"/>
-          <w:sz w:val="24"/>
-        </w:rPr>
+        <w:rPr/>
       </w:pPr>
       <w:r>
         <w:rPr>
@@ -631,6 +647,178 @@
     <w:p>
       <w:pPr>
         <w:pStyle w:val="Normal"/>
+        <w:rPr/>
+      </w:pPr>
+      <w:r>
+        <w:rPr>
+          <w:rFonts w:cs="Times New Roman" w:ascii="Times New Roman" w:hAnsi="Times New Roman"/>
+          <w:b/>
+          <w:sz w:val="28"/>
+        </w:rPr>
+        <w:t>8</w:t>
+      </w:r>
+      <w:r>
+        <w:rPr>
+          <w:rFonts w:cs="Times New Roman" w:ascii="Times New Roman" w:hAnsi="Times New Roman"/>
+          <w:b/>
+          <w:sz w:val="28"/>
+        </w:rPr>
+        <w:t>.</w:t>
+      </w:r>
+      <w:r>
+        <w:rPr>
+          <w:rFonts w:cs="Times New Roman" w:ascii="Times New Roman" w:hAnsi="Times New Roman"/>
+          <w:b/>
+          <w:sz w:val="28"/>
+        </w:rPr>
+        <w:t>Como compilar e executar o sistema</w:t>
+      </w:r>
+    </w:p>
+    <w:p>
+      <w:pPr>
+        <w:pStyle w:val="Normal"/>
+        <w:rPr/>
+      </w:pPr>
+      <w:r>
+        <w:rPr>
+          <w:rFonts w:cs="Times New Roman" w:ascii="Times New Roman" w:hAnsi="Times New Roman"/>
+          <w:sz w:val="24"/>
+        </w:rPr>
+        <w:t>Para a compilação e execução do sistema temos 2 opções.</w:t>
+      </w:r>
+    </w:p>
+    <w:p>
+      <w:pPr>
+        <w:pStyle w:val="Normal"/>
+        <w:rPr/>
+      </w:pPr>
+      <w:r>
+        <w:rPr>
+          <w:rFonts w:cs="Times New Roman" w:ascii="Times New Roman" w:hAnsi="Times New Roman"/>
+          <w:sz w:val="24"/>
+        </w:rPr>
+        <w:t xml:space="preserve">1.GCC </w:t>
+      </w:r>
+    </w:p>
+    <w:p>
+      <w:pPr>
+        <w:pStyle w:val="Normal"/>
+        <w:rPr/>
+      </w:pPr>
+      <w:r>
+        <w:rPr>
+          <w:rFonts w:cs="Times New Roman" w:ascii="Times New Roman" w:hAnsi="Times New Roman"/>
+          <w:sz w:val="24"/>
+        </w:rPr>
+        <w:tab/>
+        <w:t>Para compilar e executar o sistema via gcc, na pasta inicial do sistema temos o arquivo compile.sh.</w:t>
+      </w:r>
+    </w:p>
+    <w:p>
+      <w:pPr>
+        <w:pStyle w:val="Normal"/>
+        <w:rPr/>
+      </w:pPr>
+      <w:r>
+        <w:rPr>
+          <w:rFonts w:cs="Times New Roman" w:ascii="Times New Roman" w:hAnsi="Times New Roman"/>
+          <w:sz w:val="24"/>
+        </w:rPr>
+        <w:t>Executando ele, o gcc irá compilar todos os fontes necessários no mesmo executável e colocá-lo na pasta bin com o nome EP1.out.</w:t>
+      </w:r>
+    </w:p>
+    <w:p>
+      <w:pPr>
+        <w:pStyle w:val="Normal"/>
+        <w:rPr/>
+      </w:pPr>
+      <w:r>
+        <w:rPr>
+          <w:rFonts w:cs="Times New Roman" w:ascii="Times New Roman" w:hAnsi="Times New Roman"/>
+          <w:sz w:val="24"/>
+        </w:rPr>
+        <w:t>Para executar o programa caso compilado dessa maneira, existe o arquivo run.sh na raiz do projeto.</w:t>
+      </w:r>
+    </w:p>
+    <w:p>
+      <w:pPr>
+        <w:pStyle w:val="Normal"/>
+        <w:rPr/>
+      </w:pPr>
+      <w:r>
+        <w:rPr>
+          <w:rFonts w:cs="Times New Roman" w:ascii="Times New Roman" w:hAnsi="Times New Roman"/>
+          <w:sz w:val="24"/>
+        </w:rPr>
+        <w:t>Executando esse arquivo, ele irá ler um arquivo chamada entrada1.txt na pasta entradas como arquivo de entrada e irá gerar o arquivo resultado.txt na pasta raiz do projeto.</w:t>
+      </w:r>
+    </w:p>
+    <w:p>
+      <w:pPr>
+        <w:pStyle w:val="Normal"/>
+        <w:rPr/>
+      </w:pPr>
+      <w:r>
+        <w:rPr>
+          <w:rFonts w:cs="Times New Roman" w:ascii="Times New Roman" w:hAnsi="Times New Roman"/>
+          <w:sz w:val="24"/>
+        </w:rPr>
+        <w:t>2. CMAKE</w:t>
+      </w:r>
+    </w:p>
+    <w:p>
+      <w:pPr>
+        <w:pStyle w:val="Normal"/>
+        <w:rPr/>
+      </w:pPr>
+      <w:r>
+        <w:rPr>
+          <w:rFonts w:cs="Times New Roman" w:ascii="Times New Roman" w:hAnsi="Times New Roman"/>
+          <w:sz w:val="24"/>
+        </w:rPr>
+        <w:t>O projeto está configurado para uso do CMAKE. No caso, o CMAKE que foi configurado é o que usa a IDE Clion da Jetbrains. Essa IDE é paga, porém existe um plano para estudantes aonde com um e-mail @usp.br é possível ter toda a Suite gratuitamente.</w:t>
+      </w:r>
+    </w:p>
+    <w:p>
+      <w:pPr>
+        <w:pStyle w:val="Normal"/>
+        <w:rPr/>
+      </w:pPr>
+      <w:r>
+        <w:rPr>
+          <w:rFonts w:cs="Times New Roman" w:ascii="Times New Roman" w:hAnsi="Times New Roman"/>
+          <w:sz w:val="24"/>
+        </w:rPr>
+        <w:t>Basta abrir o projeto no Clion e clicar em compilar que os executáveis já serão gerados na pasta bin com o nome EP1 (sem extensão).</w:t>
+      </w:r>
+    </w:p>
+    <w:p>
+      <w:pPr>
+        <w:pStyle w:val="Normal"/>
+        <w:rPr>
+          <w:rFonts w:ascii="Times New Roman" w:hAnsi="Times New Roman" w:cs="Times New Roman"/>
+          <w:sz w:val="24"/>
+        </w:rPr>
+      </w:pPr>
+      <w:r>
+        <w:rPr/>
+      </w:r>
+    </w:p>
+    <w:p>
+      <w:pPr>
+        <w:pStyle w:val="Normal"/>
+        <w:rPr>
+          <w:rFonts w:ascii="Times New Roman" w:hAnsi="Times New Roman" w:cs="Times New Roman"/>
+          <w:sz w:val="24"/>
+        </w:rPr>
+      </w:pPr>
+      <w:r>
+        <w:rPr/>
+      </w:r>
+    </w:p>
+    <w:p>
+      <w:pPr>
+        <w:pStyle w:val="Normal"/>
         <w:rPr>
           <w:rFonts w:ascii="Times New Roman" w:hAnsi="Times New Roman" w:cs="Times New Roman"/>
           <w:b/>
@@ -650,6 +838,10 @@
     <w:p>
       <w:pPr>
         <w:pStyle w:val="Normal"/>
+        <w:widowControl/>
+        <w:bidi w:val="0"/>
+        <w:spacing w:lineRule="auto" w:line="276" w:before="0" w:after="200"/>
+        <w:jc w:val="left"/>
         <w:rPr/>
       </w:pPr>
       <w:r>
@@ -686,6 +878,8 @@
       </w:pPr>
       <w:rPr>
         <w:rFonts w:ascii="Symbol" w:hAnsi="Symbol" w:cs="Symbol" w:hint="default"/>
+        <w:sz w:val="24"/>
+        <w:rFonts w:cs="Symbol"/>
       </w:rPr>
     </w:lvl>
     <w:lvl w:ilvl="1">
@@ -711,6 +905,7 @@
       </w:pPr>
       <w:rPr>
         <w:rFonts w:ascii="Wingdings" w:hAnsi="Wingdings" w:cs="Wingdings" w:hint="default"/>
+        <w:rFonts w:cs="Wingdings"/>
       </w:rPr>
     </w:lvl>
     <w:lvl w:ilvl="3">
@@ -723,6 +918,7 @@
       </w:pPr>
       <w:rPr>
         <w:rFonts w:ascii="Symbol" w:hAnsi="Symbol" w:cs="Symbol" w:hint="default"/>
+        <w:rFonts w:cs="Symbol"/>
       </w:rPr>
     </w:lvl>
     <w:lvl w:ilvl="4">
@@ -748,6 +944,7 @@
       </w:pPr>
       <w:rPr>
         <w:rFonts w:ascii="Wingdings" w:hAnsi="Wingdings" w:cs="Wingdings" w:hint="default"/>
+        <w:rFonts w:cs="Wingdings"/>
       </w:rPr>
     </w:lvl>
     <w:lvl w:ilvl="6">
@@ -760,6 +957,7 @@
       </w:pPr>
       <w:rPr>
         <w:rFonts w:ascii="Symbol" w:hAnsi="Symbol" w:cs="Symbol" w:hint="default"/>
+        <w:rFonts w:cs="Symbol"/>
       </w:rPr>
     </w:lvl>
     <w:lvl w:ilvl="7">
@@ -785,6 +983,7 @@
       </w:pPr>
       <w:rPr>
         <w:rFonts w:ascii="Wingdings" w:hAnsi="Wingdings" w:cs="Wingdings" w:hint="default"/>
+        <w:rFonts w:cs="Wingdings"/>
       </w:rPr>
     </w:lvl>
   </w:abstractNum>
@@ -922,7 +1121,6 @@
     <w:rPrDefault>
       <w:rPr>
         <w:rFonts w:ascii="Calibri" w:hAnsi="Calibri" w:eastAsia="Calibri" w:cs="" w:asciiTheme="minorHAnsi" w:cstheme="minorBidi" w:eastAsiaTheme="minorHAnsi" w:hAnsiTheme="minorHAnsi"/>
-        <w:sz w:val="22"/>
         <w:szCs w:val="22"/>
         <w:lang w:val="pt-BR" w:eastAsia="en-US" w:bidi="ar-SA"/>
       </w:rPr>
@@ -1084,7 +1282,7 @@
     </w:pPr>
     <w:rPr>
       <w:rFonts w:ascii="Calibri" w:hAnsi="Calibri" w:eastAsia="Calibri" w:cs="" w:asciiTheme="minorHAnsi" w:cstheme="minorBidi" w:eastAsiaTheme="minorHAnsi" w:hAnsiTheme="minorHAnsi"/>
-      <w:color w:val="auto"/>
+      <w:color w:val="00000A"/>
       <w:sz w:val="22"/>
       <w:szCs w:val="22"/>
       <w:lang w:val="pt-BR" w:eastAsia="en-US" w:bidi="ar-SA"/>
@@ -1138,6 +1336,70 @@
     <w:qFormat/>
     <w:rPr>
       <w:rFonts w:cs="Courier New"/>
+    </w:rPr>
+  </w:style>
+  <w:style w:type="character" w:styleId="ListLabel7">
+    <w:name w:val="ListLabel 7"/>
+    <w:qFormat/>
+    <w:rPr>
+      <w:rFonts w:ascii="Times New Roman" w:hAnsi="Times New Roman" w:cs="Symbol"/>
+      <w:sz w:val="24"/>
+    </w:rPr>
+  </w:style>
+  <w:style w:type="character" w:styleId="ListLabel8">
+    <w:name w:val="ListLabel 8"/>
+    <w:qFormat/>
+    <w:rPr>
+      <w:rFonts w:cs="Courier New"/>
+    </w:rPr>
+  </w:style>
+  <w:style w:type="character" w:styleId="ListLabel9">
+    <w:name w:val="ListLabel 9"/>
+    <w:qFormat/>
+    <w:rPr>
+      <w:rFonts w:cs="Wingdings"/>
+    </w:rPr>
+  </w:style>
+  <w:style w:type="character" w:styleId="ListLabel10">
+    <w:name w:val="ListLabel 10"/>
+    <w:qFormat/>
+    <w:rPr>
+      <w:rFonts w:cs="Symbol"/>
+    </w:rPr>
+  </w:style>
+  <w:style w:type="character" w:styleId="ListLabel11">
+    <w:name w:val="ListLabel 11"/>
+    <w:qFormat/>
+    <w:rPr>
+      <w:rFonts w:cs="Courier New"/>
+    </w:rPr>
+  </w:style>
+  <w:style w:type="character" w:styleId="ListLabel12">
+    <w:name w:val="ListLabel 12"/>
+    <w:qFormat/>
+    <w:rPr>
+      <w:rFonts w:cs="Wingdings"/>
+    </w:rPr>
+  </w:style>
+  <w:style w:type="character" w:styleId="ListLabel13">
+    <w:name w:val="ListLabel 13"/>
+    <w:qFormat/>
+    <w:rPr>
+      <w:rFonts w:cs="Symbol"/>
+    </w:rPr>
+  </w:style>
+  <w:style w:type="character" w:styleId="ListLabel14">
+    <w:name w:val="ListLabel 14"/>
+    <w:qFormat/>
+    <w:rPr>
+      <w:rFonts w:cs="Courier New"/>
+    </w:rPr>
+  </w:style>
+  <w:style w:type="character" w:styleId="ListLabel15">
+    <w:name w:val="ListLabel 15"/>
+    <w:qFormat/>
+    <w:rPr>
+      <w:rFonts w:cs="Wingdings"/>
     </w:rPr>
   </w:style>
   <w:style w:type="paragraph" w:styleId="Heading">

</xml_diff>